<commit_message>
week-3, week-5 latex errors are fixed
</commit_message>
<xml_diff>
--- a/docs/week-5/ce100-week-5-dp.md_word.docx
+++ b/docs/week-5/ce100-week-5-dp.md_word.docx
@@ -1448,12 +1448,178 @@
       <w:pPr>
         <w:pStyle w:val="FirstParagraph"/>
       </w:pPr>
-      <w:r>
-        <w:t xml:space="preserve">$$
-F(0)=0 \text{ and } F(1)=1 \\
-F(n)=F(n-1)+F(n-2)
-$$</w:t>
-      </w:r>
+      <m:oMathPara>
+        <m:oMathParaPr>
+          <m:jc m:val="center"/>
+        </m:oMathParaPr>
+        <m:oMath>
+          <m:m>
+            <m:mPr>
+              <m:baseJc m:val="center"/>
+              <m:plcHide m:val="1"/>
+              <m:mcs>
+                <m:mc>
+                  <m:mcPr>
+                    <m:mcJc m:val="right"/>
+                    <m:count m:val="1"/>
+                  </m:mcPr>
+                </m:mc>
+                <m:mc>
+                  <m:mcPr>
+                    <m:mcJc m:val="left"/>
+                    <m:count m:val="1"/>
+                  </m:mcPr>
+                </m:mc>
+              </m:mcs>
+            </m:mPr>
+            <m:mr>
+              <m:e/>
+              <m:e>
+                <m:r>
+                  <m:t>F</m:t>
+                </m:r>
+                <m:d>
+                  <m:dPr>
+                    <m:begChr m:val="("/>
+                    <m:endChr m:val=")"/>
+                    <m:sepChr m:val=""/>
+                    <m:grow/>
+                  </m:dPr>
+                  <m:e>
+                    <m:r>
+                      <m:t>0</m:t>
+                    </m:r>
+                  </m:e>
+                </m:d>
+                <m:r>
+                  <m:rPr>
+                    <m:sty m:val="p"/>
+                  </m:rPr>
+                  <m:t>=</m:t>
+                </m:r>
+                <m:r>
+                  <m:t>0</m:t>
+                </m:r>
+                <m:r>
+                  <m:rPr>
+                    <m:nor/>
+                    <m:sty m:val="p"/>
+                  </m:rPr>
+                  <m:t> and </m:t>
+                </m:r>
+                <m:r>
+                  <m:t>F</m:t>
+                </m:r>
+                <m:d>
+                  <m:dPr>
+                    <m:begChr m:val="("/>
+                    <m:endChr m:val=")"/>
+                    <m:sepChr m:val=""/>
+                    <m:grow/>
+                  </m:dPr>
+                  <m:e>
+                    <m:r>
+                      <m:t>1</m:t>
+                    </m:r>
+                  </m:e>
+                </m:d>
+                <m:r>
+                  <m:rPr>
+                    <m:sty m:val="p"/>
+                  </m:rPr>
+                  <m:t>=</m:t>
+                </m:r>
+                <m:r>
+                  <m:t>1</m:t>
+                </m:r>
+              </m:e>
+            </m:mr>
+            <m:mr>
+              <m:e/>
+              <m:e>
+                <m:r>
+                  <m:t>F</m:t>
+                </m:r>
+                <m:d>
+                  <m:dPr>
+                    <m:begChr m:val="("/>
+                    <m:endChr m:val=")"/>
+                    <m:sepChr m:val=""/>
+                    <m:grow/>
+                  </m:dPr>
+                  <m:e>
+                    <m:r>
+                      <m:t>n</m:t>
+                    </m:r>
+                  </m:e>
+                </m:d>
+                <m:r>
+                  <m:rPr>
+                    <m:sty m:val="p"/>
+                  </m:rPr>
+                  <m:t>=</m:t>
+                </m:r>
+                <m:r>
+                  <m:t>F</m:t>
+                </m:r>
+                <m:d>
+                  <m:dPr>
+                    <m:begChr m:val="("/>
+                    <m:endChr m:val=")"/>
+                    <m:sepChr m:val=""/>
+                    <m:grow/>
+                  </m:dPr>
+                  <m:e>
+                    <m:r>
+                      <m:t>n</m:t>
+                    </m:r>
+                    <m:r>
+                      <m:rPr>
+                        <m:sty m:val="p"/>
+                      </m:rPr>
+                      <m:t>−</m:t>
+                    </m:r>
+                    <m:r>
+                      <m:t>1</m:t>
+                    </m:r>
+                  </m:e>
+                </m:d>
+                <m:r>
+                  <m:rPr>
+                    <m:sty m:val="p"/>
+                  </m:rPr>
+                  <m:t>+</m:t>
+                </m:r>
+                <m:r>
+                  <m:t>F</m:t>
+                </m:r>
+                <m:d>
+                  <m:dPr>
+                    <m:begChr m:val="("/>
+                    <m:endChr m:val=")"/>
+                    <m:sepChr m:val=""/>
+                    <m:grow/>
+                  </m:dPr>
+                  <m:e>
+                    <m:r>
+                      <m:t>n</m:t>
+                    </m:r>
+                    <m:r>
+                      <m:rPr>
+                        <m:sty m:val="p"/>
+                      </m:rPr>
+                      <m:t>−</m:t>
+                    </m:r>
+                    <m:r>
+                      <m:t>2</m:t>
+                    </m:r>
+                  </m:e>
+                </m:d>
+              </m:e>
+            </m:mr>
+          </m:m>
+        </m:oMath>
+      </m:oMathPara>
     </w:p>
     <w:p>
       <w:pPr>

</xml_diff>

<commit_message>
mathjax nested align aligned error fixed in week-5
</commit_message>
<xml_diff>
--- a/docs/week-5/ce100-week-5-dp.md_word.docx
+++ b/docs/week-5/ce100-week-5-dp.md_word.docx
@@ -17633,18 +17633,20 @@
         <w:t xml:space="preserve">$$
 m_{ij}=\underset{i \leq k &lt; j}{MIN} \{ m_{ik} + m_{k+1,j} + p_{i-1} p_k p_j \} \\[10pt]
 \begin{align*}
+\begin{aligned}
 A_1 &amp;: (30 \times 35) \\
 A_2 &amp;: (35 \times 15) \\
 A_3 &amp;: (15 \times 5) \\
 A_4 &amp;: (5 \times 10) \\
 A_5 &amp;: (10 \times 20) \\
 A_6 &amp;: (20 \times 25)
-\end{align*}
-\begin{align*}
+\end{aligned}
+\begin{aligned}
 &amp; ((A_2)\overbrace{\vdots}^{ (k=2) } (A_3 A_4 A_5)) \\[10 pt]
 \quad cost &amp;= m_{22} + m_{35} + p_1p_2p_5 \\
 &amp;= 0 + 2500 + 35 \times 15 \times 20 \\
 &amp;= 13000
+\end{aligned}
 \end{align*}
 $$</w:t>
       </w:r>
@@ -17813,18 +17815,20 @@
         <w:t xml:space="preserve">$$
 m_{ij}=\underset{i \leq k &lt; j}{MIN} \{ m_{ik} + m_{k+1,j} + p_{i-1} p_k p_j \} \\[10pt]
 \begin{align*}
+\begin{aligned}
 A_1 &amp;: (30 \times 35) \\
 A_2 &amp;: (35 \times 15) \\
 A_3 &amp;: (15 \times 5) \\
 A_4 &amp;: (5 \times 10) \\
 A_5 &amp;: (10 \times 20) \\
 A_6 &amp;: (20 \times 25)
-\end{align*}
-\begin{align*}
+\end{aligned}
+\begin{aligned}
 &amp; ((A_2 A_3) \overbrace{\vdots}^{ (k=3) } (A_4 A_5)) \\[10 pt]
 \quad cost &amp;= m_{23} + m_{45} + p_1p_3p_5 \\
 &amp;= 2625 + 1000 + 35 \times 5 \times 20 \\
 &amp;= 7125
+\end{aligned}
 \end{align*}
 $$</w:t>
       </w:r>
@@ -17993,18 +17997,20 @@
         <w:t xml:space="preserve">$$
 m_{ij}=\underset{i \leq k &lt; j}{MIN} \{ m_{ik} + m_{k+1,j} + p_{i-1} p_k p_j \} \\[10pt]
 \begin{align*}
+\begin{aligned}
 A_1 &amp;: (30 \times 35) \\
 A_2 &amp;: (35 \times 15) \\
 A_3 &amp;: (15 \times 5) \\
 A_4 &amp;: (5 \times 10) \\
 A_5 &amp;: (10 \times 20) \\
 A_6 &amp;: (20 \times 25)
-\end{align*}
-\begin{align*}
+\end{aligned}
+\begin{aligned}
 &amp; ((A_2 A_3 A_4)\overbrace{\vdots}^{ (k=4) }(A_5)) \\[10 pt]
 \quad cost &amp;= m_{24} + m_{55} + p_1p_4p_5 \\
 &amp;= 4375 + 0 + 35 \times 10 \times 20 \\
 &amp;= 11375
+\end{aligned}
 \end{align*}
 $$</w:t>
       </w:r>
@@ -18183,12 +18189,6 @@
       </w:r>
       <w:r>
         <w:t xml:space="preserve">{ m_{ik} + m_{k+1,j} + p_{i-1} p_k p_j } \[10pt]</w:t>
-      </w:r>
-      <w:r>
-        <w:t xml:space="preserve"> </w:t>
-      </w:r>
-      <w:r>
-        <w:t xml:space="preserve"> </w:t>
       </w:r>
       <w:r>
         <w:t xml:space="preserve"> </w:t>

</xml_diff>